<commit_message>
update on 2024-09-14 21:50:11.618770
</commit_message>
<xml_diff>
--- a/cpp 空间几何.docx
+++ b/cpp 空间几何.docx
@@ -6657,12 +6657,6 @@
             <w:insideH w:val="single" w:color="auto" w:sz="4" w:space="0"/>
             <w:insideV w:val="single" w:color="auto" w:sz="4" w:space="0"/>
           </w:tblBorders>
-          <w:tblCellMar>
-            <w:top w:w="0" w:type="dxa"/>
-            <w:left w:w="108" w:type="dxa"/>
-            <w:bottom w:w="0" w:type="dxa"/>
-            <w:right w:w="108" w:type="dxa"/>
-          </w:tblCellMar>
         </w:tblPrEx>
         <w:trPr>
           <w:trHeight w:val="258" w:hRule="atLeast"/>
@@ -8839,7 +8833,6 @@
           <w:tcPr>
             <w:tcW w:w="0" w:type="auto"/>
             <w:vMerge w:val="continue"/>
-            <w:tcBorders/>
             <w:vAlign w:val="center"/>
           </w:tcPr>
           <w:p>
@@ -9064,7 +9057,6 @@
           <w:tcPr>
             <w:tcW w:w="0" w:type="auto"/>
             <w:vMerge w:val="continue"/>
-            <w:tcBorders/>
             <w:vAlign w:val="center"/>
           </w:tcPr>
           <w:p>
@@ -9158,7 +9150,6 @@
           <w:tcPr>
             <w:tcW w:w="0" w:type="auto"/>
             <w:vMerge w:val="continue"/>
-            <w:tcBorders/>
             <w:vAlign w:val="center"/>
           </w:tcPr>
           <w:p>
@@ -12177,7 +12168,6 @@
           <w:tcPr>
             <w:tcW w:w="0" w:type="auto"/>
             <w:vMerge w:val="continue"/>
-            <w:tcBorders/>
             <w:vAlign w:val="center"/>
           </w:tcPr>
           <w:p>
@@ -12280,7 +12270,6 @@
           <w:tcPr>
             <w:tcW w:w="0" w:type="auto"/>
             <w:vMerge w:val="continue"/>
-            <w:tcBorders/>
             <w:vAlign w:val="center"/>
           </w:tcPr>
           <w:p>
@@ -12404,7 +12393,6 @@
           <w:tcPr>
             <w:tcW w:w="0" w:type="auto"/>
             <w:vMerge w:val="continue"/>
-            <w:tcBorders/>
             <w:vAlign w:val="center"/>
           </w:tcPr>
           <w:p>
@@ -12528,7 +12516,6 @@
           <w:tcPr>
             <w:tcW w:w="0" w:type="auto"/>
             <w:vMerge w:val="continue"/>
-            <w:tcBorders/>
             <w:vAlign w:val="center"/>
           </w:tcPr>
           <w:p>
@@ -12660,8 +12647,6 @@
           <w:lang w:val="en-US" w:eastAsia="zh-CN"/>
         </w:rPr>
       </w:pPr>
-      <w:bookmarkStart w:id="0" w:name="_GoBack"/>
-      <w:bookmarkEnd w:id="0"/>
     </w:p>
     <w:p>
       <w:pPr>
@@ -12691,6 +12676,8 @@
           <w:rFonts w:hint="eastAsia"/>
         </w:rPr>
       </w:pPr>
+      <w:bookmarkStart w:id="0" w:name="_GoBack"/>
+      <w:bookmarkEnd w:id="0"/>
       <w:r>
         <w:rPr>
           <w:rFonts w:hint="eastAsia"/>
@@ -21236,6 +21223,12 @@
             <w:insideH w:val="single" w:color="auto" w:sz="4" w:space="0"/>
             <w:insideV w:val="single" w:color="auto" w:sz="4" w:space="0"/>
           </w:tblBorders>
+          <w:tblCellMar>
+            <w:top w:w="0" w:type="dxa"/>
+            <w:left w:w="108" w:type="dxa"/>
+            <w:bottom w:w="0" w:type="dxa"/>
+            <w:right w:w="108" w:type="dxa"/>
+          </w:tblCellMar>
         </w:tblPrEx>
         <w:tc>
           <w:tcPr>
@@ -26388,12 +26381,6 @@
             <w:insideH w:val="single" w:color="auto" w:sz="4" w:space="0"/>
             <w:insideV w:val="single" w:color="auto" w:sz="4" w:space="0"/>
           </w:tblBorders>
-          <w:tblCellMar>
-            <w:top w:w="0" w:type="dxa"/>
-            <w:left w:w="108" w:type="dxa"/>
-            <w:bottom w:w="0" w:type="dxa"/>
-            <w:right w:w="108" w:type="dxa"/>
-          </w:tblCellMar>
         </w:tblPrEx>
         <w:tc>
           <w:tcPr>

</xml_diff>

<commit_message>
update on 2025-03-03 13:43:26.179268
</commit_message>
<xml_diff>
--- a/cpp 空间几何.docx
+++ b/cpp 空间几何.docx
@@ -1288,12 +1288,6 @@
             <w:insideH w:val="single" w:color="auto" w:sz="4" w:space="0"/>
             <w:insideV w:val="single" w:color="auto" w:sz="4" w:space="0"/>
           </w:tblBorders>
-          <w:tblCellMar>
-            <w:top w:w="0" w:type="dxa"/>
-            <w:left w:w="108" w:type="dxa"/>
-            <w:bottom w:w="0" w:type="dxa"/>
-            <w:right w:w="108" w:type="dxa"/>
-          </w:tblCellMar>
         </w:tblPrEx>
         <w:tc>
           <w:tcPr>
@@ -9481,8 +9475,6 @@
                           <w:rPr>
                             <w:rFonts w:hint="default" w:ascii="Cambria Math" w:hAnsi="Cambria Math" w:cs="华文中宋"/>
                             <w:b/>
-                            <w:bCs/>
-                            <w:i/>
                             <w:color w:val="ED7D31" w:themeColor="accent2"/>
                             <w:sz w:val="21"/>
                             <w:szCs w:val="21"/>
@@ -9514,7 +9506,7 @@
                               </w14:solidFill>
                             </w14:textFill>
                           </w:rPr>
-                          <m:t>qr=Qr=</m:t>
+                          <m:t>Q=L(q)=</m:t>
                         </m:r>
                         <m:d>
                           <m:dPr>
@@ -10218,12 +10210,10 @@
                             </m:ctrlPr>
                           </m:e>
                         </m:d>
-                        <m:r>
-                          <m:rPr>
-                            <m:sty m:val="b"/>
-                          </m:rPr>
+                        <m:ctrlPr>
                           <w:rPr>
                             <w:rFonts w:hint="default" w:ascii="Cambria Math" w:hAnsi="Cambria Math" w:cs="华文中宋"/>
+                            <w:b/>
                             <w:color w:val="ED7D31" w:themeColor="accent2"/>
                             <w:sz w:val="21"/>
                             <w:szCs w:val="21"/>
@@ -10235,8 +10225,9 @@
                               </w14:solidFill>
                             </w14:textFill>
                           </w:rPr>
-                          <m:t>r, rq=</m:t>
-                        </m:r>
+                        </m:ctrlPr>
+                      </m:e>
+                      <m:e>
                         <m:acc>
                           <m:accPr>
                             <m:chr m:val="̅"/>
@@ -10312,7 +10303,7 @@
                               </w14:solidFill>
                             </w14:textFill>
                           </w:rPr>
-                          <m:t>r=</m:t>
+                          <m:t>=R(q)=</m:t>
                         </m:r>
                         <m:d>
                           <m:dPr>
@@ -11016,6 +11007,103 @@
                             </m:ctrlPr>
                           </m:e>
                         </m:d>
+                        <m:ctrlPr>
+                          <w:rPr>
+                            <w:rFonts w:hint="default" w:ascii="Cambria Math" w:hAnsi="Cambria Math" w:cs="华文中宋"/>
+                            <w:b/>
+                            <w:bCs/>
+                            <w:i/>
+                            <w:color w:val="ED7D31" w:themeColor="accent2"/>
+                            <w:sz w:val="21"/>
+                            <w:szCs w:val="21"/>
+                            <w:vertAlign w:val="baseline"/>
+                            <w:lang w:val="en-US" w:eastAsia="zh-CN"/>
+                            <w14:textFill>
+                              <w14:solidFill>
+                                <w14:schemeClr w14:val="accent2"/>
+                              </w14:solidFill>
+                            </w14:textFill>
+                          </w:rPr>
+                        </m:ctrlPr>
+                      </m:e>
+                      <m:e>
+                        <m:r>
+                          <m:rPr>
+                            <m:sty m:val="b"/>
+                          </m:rPr>
+                          <w:rPr>
+                            <w:rFonts w:hint="default" w:ascii="Cambria Math" w:hAnsi="Cambria Math" w:cs="华文中宋"/>
+                            <w:color w:val="ED7D31" w:themeColor="accent2"/>
+                            <w:sz w:val="21"/>
+                            <w:szCs w:val="21"/>
+                            <w:vertAlign w:val="baseline"/>
+                            <w:lang w:val="en-US" w:eastAsia="zh-CN"/>
+                            <w14:textFill>
+                              <w14:solidFill>
+                                <w14:schemeClr w14:val="accent2"/>
+                              </w14:solidFill>
+                            </w14:textFill>
+                          </w:rPr>
+                          <m:t>qr=Qr, rq=</m:t>
+                        </m:r>
+                        <m:acc>
+                          <m:accPr>
+                            <m:chr m:val="̅"/>
+                            <m:ctrlPr>
+                              <w:rPr>
+                                <w:rFonts w:hint="default" w:ascii="Cambria Math" w:hAnsi="Cambria Math" w:cs="华文中宋"/>
+                                <w:b/>
+                                <w:color w:val="ED7D31" w:themeColor="accent2"/>
+                                <w:sz w:val="21"/>
+                                <w:szCs w:val="21"/>
+                                <w:vertAlign w:val="baseline"/>
+                                <w:lang w:val="en-US" w:eastAsia="zh-CN"/>
+                                <w14:textFill>
+                                  <w14:solidFill>
+                                    <w14:schemeClr w14:val="accent2"/>
+                                  </w14:solidFill>
+                                </w14:textFill>
+                              </w:rPr>
+                            </m:ctrlPr>
+                          </m:accPr>
+                          <m:e>
+                            <m:r>
+                              <m:rPr>
+                                <m:sty m:val="b"/>
+                              </m:rPr>
+                              <w:rPr>
+                                <w:rFonts w:hint="default" w:ascii="Cambria Math" w:hAnsi="Cambria Math" w:cs="华文中宋"/>
+                                <w:color w:val="ED7D31" w:themeColor="accent2"/>
+                                <w:sz w:val="21"/>
+                                <w:szCs w:val="21"/>
+                                <w:vertAlign w:val="baseline"/>
+                                <w:lang w:val="en-US" w:eastAsia="zh-CN"/>
+                                <w14:textFill>
+                                  <w14:solidFill>
+                                    <w14:schemeClr w14:val="accent2"/>
+                                  </w14:solidFill>
+                                </w14:textFill>
+                              </w:rPr>
+                              <m:t>Q</m:t>
+                            </m:r>
+                            <m:ctrlPr>
+                              <w:rPr>
+                                <w:rFonts w:hint="default" w:ascii="Cambria Math" w:hAnsi="Cambria Math" w:cs="华文中宋"/>
+                                <w:b/>
+                                <w:color w:val="ED7D31" w:themeColor="accent2"/>
+                                <w:sz w:val="21"/>
+                                <w:szCs w:val="21"/>
+                                <w:vertAlign w:val="baseline"/>
+                                <w:lang w:val="en-US" w:eastAsia="zh-CN"/>
+                                <w14:textFill>
+                                  <w14:solidFill>
+                                    <w14:schemeClr w14:val="accent2"/>
+                                  </w14:solidFill>
+                                </w14:textFill>
+                              </w:rPr>
+                            </m:ctrlPr>
+                          </m:e>
+                        </m:acc>
                         <m:r>
                           <m:rPr>
                             <m:sty m:val="b"/>
@@ -11855,11 +11943,12 @@
           </m:m>
         </m:oMath>
       </m:oMathPara>
+      <w:bookmarkStart w:id="0" w:name="_GoBack"/>
+      <w:bookmarkEnd w:id="0"/>
     </w:p>
     <w:p>
       <w:pPr>
         <w:spacing w:line="240" w:lineRule="auto"/>
-        <m:rPr/>
         <w:rPr>
           <w:rFonts w:hint="default" w:hAnsi="Cambria Math" w:cs="华文中宋"/>
           <w:b/>
@@ -11918,7 +12007,6 @@
         <m:sSup>
           <m:sSupPr>
             <m:ctrlPr>
-              <m:rPr/>
               <w:rPr>
                 <w:rFonts w:hint="default" w:ascii="Cambria Math" w:hAnsi="Cambria Math" w:cs="华文中宋"/>
                 <w:b/>
@@ -11956,7 +12044,6 @@
               <m:t>q</m:t>
             </m:r>
             <m:ctrlPr>
-              <m:rPr/>
               <w:rPr>
                 <w:rFonts w:hint="default" w:ascii="Cambria Math" w:hAnsi="Cambria Math" w:cs="华文中宋"/>
                 <w:b/>
@@ -11994,7 +12081,6 @@
               <m:t>−1</m:t>
             </m:r>
             <m:ctrlPr>
-              <m:rPr/>
               <w:rPr>
                 <w:rFonts w:hint="default" w:ascii="Cambria Math" w:hAnsi="Cambria Math" w:cs="华文中宋"/>
                 <w:b/>
@@ -12017,7 +12103,46 @@
     <w:p>
       <w:pPr>
         <w:spacing w:line="240" w:lineRule="auto"/>
-        <m:rPr/>
+        <w:rPr>
+          <w:rFonts w:hint="default" w:hAnsi="Cambria Math" w:cs="华文中宋"/>
+          <w:b/>
+          <w:i w:val="0"/>
+          <w:color w:val="ED7D31" w:themeColor="accent2"/>
+          <w:sz w:val="21"/>
+          <w:szCs w:val="21"/>
+          <w:vertAlign w:val="baseline"/>
+          <w:lang w:val="en-US" w:eastAsia="zh-CN"/>
+          <w14:textFill>
+            <w14:solidFill>
+              <w14:schemeClr w14:val="accent2"/>
+            </w14:solidFill>
+          </w14:textFill>
+        </w:rPr>
+      </w:pPr>
+    </w:p>
+    <w:p>
+      <w:pPr>
+        <w:spacing w:line="240" w:lineRule="auto"/>
+        <w:rPr>
+          <w:rFonts w:hint="default" w:hAnsi="Cambria Math" w:cs="华文中宋"/>
+          <w:b/>
+          <w:i w:val="0"/>
+          <w:color w:val="ED7D31" w:themeColor="accent2"/>
+          <w:sz w:val="21"/>
+          <w:szCs w:val="21"/>
+          <w:vertAlign w:val="baseline"/>
+          <w:lang w:val="en-US" w:eastAsia="zh-CN"/>
+          <w14:textFill>
+            <w14:solidFill>
+              <w14:schemeClr w14:val="accent2"/>
+            </w14:solidFill>
+          </w14:textFill>
+        </w:rPr>
+      </w:pPr>
+    </w:p>
+    <w:p>
+      <w:pPr>
+        <w:spacing w:line="240" w:lineRule="auto"/>
         <w:rPr>
           <w:rFonts w:hint="default" w:hAnsi="Cambria Math" w:cs="华文中宋"/>
           <w:b/>
@@ -20613,12 +20738,6 @@
             <w:insideH w:val="single" w:color="auto" w:sz="4" w:space="0"/>
             <w:insideV w:val="single" w:color="auto" w:sz="4" w:space="0"/>
           </w:tblBorders>
-          <w:tblCellMar>
-            <w:top w:w="0" w:type="dxa"/>
-            <w:left w:w="108" w:type="dxa"/>
-            <w:bottom w:w="0" w:type="dxa"/>
-            <w:right w:w="108" w:type="dxa"/>
-          </w:tblCellMar>
         </w:tblPrEx>
         <w:trPr>
           <w:trHeight w:val="258" w:hRule="atLeast"/>
@@ -24677,12 +24796,6 @@
             <w:insideH w:val="single" w:color="auto" w:sz="4" w:space="0"/>
             <w:insideV w:val="single" w:color="auto" w:sz="4" w:space="0"/>
           </w:tblBorders>
-          <w:tblCellMar>
-            <w:top w:w="0" w:type="dxa"/>
-            <w:left w:w="108" w:type="dxa"/>
-            <w:bottom w:w="0" w:type="dxa"/>
-            <w:right w:w="108" w:type="dxa"/>
-          </w:tblCellMar>
         </w:tblPrEx>
         <w:tc>
           <w:tcPr>
@@ -30578,7 +30691,6 @@
               <m:begChr m:val="["/>
               <m:endChr m:val="]"/>
               <m:ctrlPr>
-                <m:rPr/>
                 <w:rPr>
                   <w:rFonts w:hint="default" w:ascii="Cambria Math" w:hAnsi="Cambria Math" w:cs="华文中宋"/>
                   <w:b/>
@@ -30610,7 +30722,6 @@
                     </m:mc>
                   </m:mcs>
                   <m:ctrlPr>
-                    <m:rPr/>
                     <w:rPr>
                       <w:rFonts w:hint="default" w:ascii="Cambria Math" w:hAnsi="Cambria Math" w:cs="华文中宋"/>
                       <w:b/>
@@ -30652,7 +30763,6 @@
                       <m:t>0</m:t>
                     </m:r>
                     <m:ctrlPr>
-                      <m:rPr/>
                       <w:rPr>
                         <w:rFonts w:hint="default" w:ascii="Cambria Math" w:hAnsi="Cambria Math" w:cs="华文中宋"/>
                         <w:b/>
@@ -30695,7 +30805,6 @@
                     <m:sSub>
                       <m:sSubPr>
                         <m:ctrlPr>
-                          <m:rPr/>
                           <w:rPr>
                             <w:rFonts w:hint="default" w:ascii="Cambria Math" w:hAnsi="Cambria Math" w:cs="华文中宋"/>
                             <w:b/>
@@ -30736,7 +30845,6 @@
                           <m:t>a</m:t>
                         </m:r>
                         <m:ctrlPr>
-                          <m:rPr/>
                           <w:rPr>
                             <w:rFonts w:hint="default" w:ascii="Cambria Math" w:hAnsi="Cambria Math" w:cs="华文中宋"/>
                             <w:b/>
@@ -30777,7 +30885,6 @@
                           <m:t>3</m:t>
                         </m:r>
                         <m:ctrlPr>
-                          <m:rPr/>
                           <w:rPr>
                             <w:rFonts w:hint="default" w:ascii="Cambria Math" w:hAnsi="Cambria Math" w:cs="华文中宋"/>
                             <w:b/>
@@ -30799,7 +30906,6 @@
                       </m:sub>
                     </m:sSub>
                     <m:ctrlPr>
-                      <m:rPr/>
                       <w:rPr>
                         <w:rFonts w:hint="default" w:ascii="Cambria Math" w:hAnsi="Cambria Math" w:cs="华文中宋"/>
                         <w:b/>
@@ -30924,7 +31030,6 @@
                       </m:sub>
                     </m:sSub>
                     <m:ctrlPr>
-                      <m:rPr/>
                       <w:rPr>
                         <w:rFonts w:hint="default" w:ascii="Cambria Math" w:hAnsi="Cambria Math" w:cs="华文中宋"/>
                         <w:b/>
@@ -31051,7 +31156,6 @@
                       </m:sub>
                     </m:sSub>
                     <m:ctrlPr>
-                      <m:rPr/>
                       <w:rPr>
                         <w:rFonts w:hint="default" w:ascii="Cambria Math" w:hAnsi="Cambria Math" w:cs="华文中宋"/>
                         <w:b/>
@@ -31092,7 +31196,6 @@
                       <m:t>0</m:t>
                     </m:r>
                     <m:ctrlPr>
-                      <m:rPr/>
                       <w:rPr>
                         <w:rFonts w:hint="default" w:ascii="Cambria Math" w:hAnsi="Cambria Math" w:cs="华文中宋"/>
                         <w:b/>
@@ -31236,7 +31339,6 @@
                       </m:sub>
                     </m:sSub>
                     <m:ctrlPr>
-                      <m:rPr/>
                       <w:rPr>
                         <w:rFonts w:hint="default" w:ascii="Cambria Math" w:hAnsi="Cambria Math" w:cs="华文中宋"/>
                         <w:b/>
@@ -31382,7 +31484,6 @@
                       </m:sub>
                     </m:sSub>
                     <m:ctrlPr>
-                      <m:rPr/>
                       <w:rPr>
                         <w:rFonts w:hint="default" w:ascii="Cambria Math" w:hAnsi="Cambria Math" w:cs="华文中宋"/>
                         <w:b/>
@@ -31507,7 +31608,6 @@
                       </m:sub>
                     </m:sSub>
                     <m:ctrlPr>
-                      <m:rPr/>
                       <w:rPr>
                         <w:rFonts w:hint="default" w:ascii="Cambria Math" w:hAnsi="Cambria Math" w:cs="华文中宋"/>
                         <w:b/>
@@ -31548,7 +31648,6 @@
                       <m:t>0</m:t>
                     </m:r>
                     <m:ctrlPr>
-                      <m:rPr/>
                       <w:rPr>
                         <w:rFonts w:hint="default" w:ascii="Cambria Math" w:hAnsi="Cambria Math" w:cs="华文中宋"/>
                         <w:b/>
@@ -31571,7 +31670,6 @@
                 </m:mr>
               </m:m>
               <m:ctrlPr>
-                <m:rPr/>
                 <w:rPr>
                   <w:rFonts w:hint="default" w:ascii="Cambria Math" w:hAnsi="Cambria Math" w:cs="华文中宋"/>
                   <w:b/>
@@ -37017,6 +37115,12 @@
             <w:insideH w:val="single" w:color="auto" w:sz="4" w:space="0"/>
             <w:insideV w:val="single" w:color="auto" w:sz="4" w:space="0"/>
           </w:tblBorders>
+          <w:tblCellMar>
+            <w:top w:w="0" w:type="dxa"/>
+            <w:left w:w="108" w:type="dxa"/>
+            <w:bottom w:w="0" w:type="dxa"/>
+            <w:right w:w="108" w:type="dxa"/>
+          </w:tblCellMar>
         </w:tblPrEx>
         <w:tc>
           <w:tcPr>

</xml_diff>